<commit_message>
added info into documents
</commit_message>
<xml_diff>
--- a/GITHUB-CloneExistingRepo.docx
+++ b/GITHUB-CloneExistingRepo.docx
@@ -351,6 +351,9 @@
     </w:p>
     <w:p>
       <w:pPr>
+        <w:pBdr>
+          <w:bottom w:val="single" w:sz="6" w:space="1" w:color="auto"/>
+        </w:pBdr>
         <w:rPr>
           <w:sz w:val="24"/>
           <w:szCs w:val="24"/>
@@ -362,15 +365,1004 @@
           <w:szCs w:val="24"/>
         </w:rPr>
         <w:t>4</w:t>
+      </w:r>
+      <w:r>
+        <w:rPr>
+          <w:sz w:val="24"/>
+          <w:szCs w:val="24"/>
+        </w:rPr>
+        <w:t xml:space="preserve"> Now you have all the project files in your local directory.</w:t>
+      </w:r>
+    </w:p>
+    <w:p>
+      <w:pPr>
+        <w:pBdr>
+          <w:bottom w:val="single" w:sz="6" w:space="1" w:color="auto"/>
+        </w:pBdr>
+        <w:rPr>
+          <w:sz w:val="24"/>
+          <w:szCs w:val="24"/>
+        </w:rPr>
+      </w:pPr>
+    </w:p>
+    <w:p>
+      <w:pPr>
+        <w:pBdr>
+          <w:bottom w:val="single" w:sz="6" w:space="1" w:color="auto"/>
+        </w:pBdr>
+        <w:rPr>
+          <w:sz w:val="24"/>
+          <w:szCs w:val="24"/>
+        </w:rPr>
+      </w:pPr>
+      <w:r>
+        <w:rPr>
+          <w:sz w:val="24"/>
+          <w:szCs w:val="24"/>
+        </w:rPr>
+        <w:t>Same info just a little clearer</w:t>
       </w:r>
       <w:bookmarkStart w:id="0" w:name="_GoBack"/>
       <w:bookmarkEnd w:id="0"/>
-      <w:r>
-        <w:rPr>
-          <w:sz w:val="24"/>
-          <w:szCs w:val="24"/>
-        </w:rPr>
-        <w:t xml:space="preserve"> Now you have all the project files in your local directory.</w:t>
+    </w:p>
+    <w:p>
+      <w:pPr>
+        <w:pStyle w:val="NormalWeb"/>
+        <w:shd w:val="clear" w:color="auto" w:fill="FFFFFF"/>
+        <w:spacing w:before="0" w:beforeAutospacing="0" w:after="0" w:afterAutospacing="0"/>
+        <w:textAlignment w:val="baseline"/>
+        <w:rPr>
+          <w:rFonts w:ascii="inherit" w:hAnsi="inherit" w:cs="Helvetica"/>
+          <w:color w:val="666666"/>
+          <w:sz w:val="23"/>
+          <w:szCs w:val="23"/>
+        </w:rPr>
+      </w:pPr>
+      <w:r>
+        <w:rPr>
+          <w:rFonts w:ascii="inherit" w:hAnsi="inherit" w:cs="Helvetica"/>
+          <w:color w:val="666666"/>
+          <w:sz w:val="23"/>
+          <w:szCs w:val="23"/>
+        </w:rPr>
+        <w:t>When you create a repository on GitHub, it exists as a</w:t>
+      </w:r>
+      <w:r>
+        <w:rPr>
+          <w:rStyle w:val="apple-converted-space"/>
+          <w:rFonts w:ascii="inherit" w:hAnsi="inherit" w:cs="Helvetica"/>
+          <w:color w:val="666666"/>
+          <w:sz w:val="23"/>
+          <w:szCs w:val="23"/>
+        </w:rPr>
+        <w:t> </w:t>
+      </w:r>
+      <w:r>
+        <w:rPr>
+          <w:rStyle w:val="Emphasis"/>
+          <w:rFonts w:ascii="inherit" w:hAnsi="inherit" w:cs="Helvetica"/>
+          <w:color w:val="666666"/>
+          <w:sz w:val="23"/>
+          <w:szCs w:val="23"/>
+          <w:bdr w:val="none" w:sz="0" w:space="0" w:color="auto" w:frame="1"/>
+        </w:rPr>
+        <w:t>remote</w:t>
+      </w:r>
+      <w:r>
+        <w:rPr>
+          <w:rStyle w:val="apple-converted-space"/>
+          <w:rFonts w:ascii="inherit" w:hAnsi="inherit" w:cs="Helvetica"/>
+          <w:color w:val="666666"/>
+          <w:sz w:val="23"/>
+          <w:szCs w:val="23"/>
+        </w:rPr>
+        <w:t> </w:t>
+      </w:r>
+      <w:r>
+        <w:rPr>
+          <w:rFonts w:ascii="inherit" w:hAnsi="inherit" w:cs="Helvetica"/>
+          <w:color w:val="666666"/>
+          <w:sz w:val="23"/>
+          <w:szCs w:val="23"/>
+        </w:rPr>
+        <w:t>repository. You can clone your repository to create a</w:t>
+      </w:r>
+      <w:r>
+        <w:rPr>
+          <w:rStyle w:val="apple-converted-space"/>
+          <w:rFonts w:ascii="inherit" w:hAnsi="inherit" w:cs="Helvetica"/>
+          <w:color w:val="666666"/>
+          <w:sz w:val="23"/>
+          <w:szCs w:val="23"/>
+        </w:rPr>
+        <w:t> </w:t>
+      </w:r>
+      <w:r>
+        <w:rPr>
+          <w:rStyle w:val="Emphasis"/>
+          <w:rFonts w:ascii="inherit" w:hAnsi="inherit" w:cs="Helvetica"/>
+          <w:color w:val="666666"/>
+          <w:sz w:val="23"/>
+          <w:szCs w:val="23"/>
+          <w:bdr w:val="none" w:sz="0" w:space="0" w:color="auto" w:frame="1"/>
+        </w:rPr>
+        <w:t>local</w:t>
+      </w:r>
+      <w:r>
+        <w:rPr>
+          <w:rStyle w:val="apple-converted-space"/>
+          <w:rFonts w:ascii="inherit" w:hAnsi="inherit" w:cs="Helvetica"/>
+          <w:color w:val="666666"/>
+          <w:sz w:val="23"/>
+          <w:szCs w:val="23"/>
+        </w:rPr>
+        <w:t> </w:t>
+      </w:r>
+      <w:r>
+        <w:rPr>
+          <w:rFonts w:ascii="inherit" w:hAnsi="inherit" w:cs="Helvetica"/>
+          <w:color w:val="666666"/>
+          <w:sz w:val="23"/>
+          <w:szCs w:val="23"/>
+        </w:rPr>
+        <w:t>copy on your computer and sync between the two locations.</w:t>
+      </w:r>
+    </w:p>
+    <w:p>
+      <w:pPr>
+        <w:pStyle w:val="NormalWeb"/>
+        <w:shd w:val="clear" w:color="auto" w:fill="FFFFFF"/>
+        <w:spacing w:before="0" w:beforeAutospacing="0" w:after="0" w:afterAutospacing="0"/>
+        <w:textAlignment w:val="baseline"/>
+        <w:rPr>
+          <w:rFonts w:ascii="Helvetica" w:hAnsi="Helvetica" w:cs="Helvetica"/>
+          <w:color w:val="333333"/>
+          <w:sz w:val="23"/>
+          <w:szCs w:val="23"/>
+        </w:rPr>
+      </w:pPr>
+      <w:r>
+        <w:rPr>
+          <w:rFonts w:ascii="Helvetica" w:hAnsi="Helvetica" w:cs="Helvetica"/>
+          <w:color w:val="333333"/>
+          <w:sz w:val="23"/>
+          <w:szCs w:val="23"/>
+        </w:rPr>
+        <w:t>This procedure assumes you have already</w:t>
+      </w:r>
+      <w:r>
+        <w:rPr>
+          <w:rStyle w:val="apple-converted-space"/>
+          <w:rFonts w:ascii="Helvetica" w:hAnsi="Helvetica" w:cs="Helvetica"/>
+          <w:color w:val="333333"/>
+          <w:sz w:val="23"/>
+          <w:szCs w:val="23"/>
+        </w:rPr>
+        <w:t> </w:t>
+      </w:r>
+      <w:hyperlink r:id="rId9" w:history="1">
+        <w:r>
+          <w:rPr>
+            <w:rStyle w:val="Hyperlink"/>
+            <w:rFonts w:ascii="inherit" w:hAnsi="inherit" w:cs="Helvetica"/>
+            <w:color w:val="4183C4"/>
+            <w:sz w:val="23"/>
+            <w:szCs w:val="23"/>
+            <w:bdr w:val="none" w:sz="0" w:space="0" w:color="auto" w:frame="1"/>
+          </w:rPr>
+          <w:t>created a repository on GitHub</w:t>
+        </w:r>
+      </w:hyperlink>
+      <w:r>
+        <w:rPr>
+          <w:rFonts w:ascii="Helvetica" w:hAnsi="Helvetica" w:cs="Helvetica"/>
+          <w:color w:val="333333"/>
+          <w:sz w:val="23"/>
+          <w:szCs w:val="23"/>
+        </w:rPr>
+        <w:t>, or have an existing repository owned by someone else you'd like to contribute to.</w:t>
+      </w:r>
+    </w:p>
+    <w:p>
+      <w:pPr>
+        <w:pStyle w:val="NormalWeb"/>
+        <w:numPr>
+          <w:ilvl w:val="0"/>
+          <w:numId w:val="2"/>
+        </w:numPr>
+        <w:shd w:val="clear" w:color="auto" w:fill="FFFFFF"/>
+        <w:spacing w:before="0" w:beforeAutospacing="0" w:after="240" w:afterAutospacing="0"/>
+        <w:ind w:left="0"/>
+        <w:textAlignment w:val="baseline"/>
+        <w:rPr>
+          <w:rFonts w:ascii="inherit" w:hAnsi="inherit" w:cs="Helvetica"/>
+          <w:color w:val="333333"/>
+          <w:sz w:val="23"/>
+          <w:szCs w:val="23"/>
+        </w:rPr>
+      </w:pPr>
+      <w:r>
+        <w:rPr>
+          <w:rFonts w:ascii="inherit" w:hAnsi="inherit" w:cs="Helvetica"/>
+          <w:color w:val="333333"/>
+          <w:sz w:val="23"/>
+          <w:szCs w:val="23"/>
+        </w:rPr>
+        <w:t>On GitHub, navigate to the main page of the repository.</w:t>
+      </w:r>
+    </w:p>
+    <w:p>
+      <w:pPr>
+        <w:pStyle w:val="NormalWeb"/>
+        <w:numPr>
+          <w:ilvl w:val="0"/>
+          <w:numId w:val="2"/>
+        </w:numPr>
+        <w:shd w:val="clear" w:color="auto" w:fill="FFFFFF"/>
+        <w:spacing w:before="0" w:beforeAutospacing="0" w:after="0" w:afterAutospacing="0"/>
+        <w:ind w:left="0"/>
+        <w:textAlignment w:val="baseline"/>
+        <w:rPr>
+          <w:rFonts w:ascii="inherit" w:hAnsi="inherit" w:cs="Helvetica"/>
+          <w:color w:val="333333"/>
+          <w:sz w:val="23"/>
+          <w:szCs w:val="23"/>
+        </w:rPr>
+      </w:pPr>
+      <w:r>
+        <w:rPr>
+          <w:rFonts w:ascii="inherit" w:hAnsi="inherit" w:cs="Helvetica"/>
+          <w:noProof/>
+          <w:color w:val="333333"/>
+          <w:sz w:val="23"/>
+          <w:szCs w:val="23"/>
+        </w:rPr>
+        <w:drawing>
+          <wp:inline distT="0" distB="0" distL="0" distR="0">
+            <wp:extent cx="2504440" cy="477520"/>
+            <wp:effectExtent l="0" t="0" r="0" b="0"/>
+            <wp:docPr id="2" name="Picture 2" descr="Clone or download button"/>
+            <wp:cNvGraphicFramePr>
+              <a:graphicFrameLocks xmlns:a="http://schemas.openxmlformats.org/drawingml/2006/main" noChangeAspect="1"/>
+            </wp:cNvGraphicFramePr>
+            <a:graphic xmlns:a="http://schemas.openxmlformats.org/drawingml/2006/main">
+              <a:graphicData uri="http://schemas.openxmlformats.org/drawingml/2006/picture">
+                <pic:pic xmlns:pic="http://schemas.openxmlformats.org/drawingml/2006/picture">
+                  <pic:nvPicPr>
+                    <pic:cNvPr id="0" name="Picture 1" descr="Clone or download button"/>
+                    <pic:cNvPicPr>
+                      <a:picLocks noChangeAspect="1" noChangeArrowheads="1"/>
+                    </pic:cNvPicPr>
+                  </pic:nvPicPr>
+                  <pic:blipFill>
+                    <a:blip r:embed="rId10">
+                      <a:extLst>
+                        <a:ext uri="{28A0092B-C50C-407E-A947-70E740481C1C}">
+                          <a14:useLocalDpi xmlns:a14="http://schemas.microsoft.com/office/drawing/2010/main" val="0"/>
+                        </a:ext>
+                      </a:extLst>
+                    </a:blip>
+                    <a:srcRect/>
+                    <a:stretch>
+                      <a:fillRect/>
+                    </a:stretch>
+                  </pic:blipFill>
+                  <pic:spPr bwMode="auto">
+                    <a:xfrm>
+                      <a:off x="0" y="0"/>
+                      <a:ext cx="2504440" cy="477520"/>
+                    </a:xfrm>
+                    <a:prstGeom prst="rect">
+                      <a:avLst/>
+                    </a:prstGeom>
+                    <a:noFill/>
+                    <a:ln>
+                      <a:noFill/>
+                    </a:ln>
+                  </pic:spPr>
+                </pic:pic>
+              </a:graphicData>
+            </a:graphic>
+          </wp:inline>
+        </w:drawing>
+      </w:r>
+      <w:r>
+        <w:rPr>
+          <w:rFonts w:ascii="inherit" w:hAnsi="inherit" w:cs="Helvetica"/>
+          <w:color w:val="333333"/>
+          <w:sz w:val="23"/>
+          <w:szCs w:val="23"/>
+        </w:rPr>
+        <w:t>Under your repository name, click</w:t>
+      </w:r>
+      <w:r>
+        <w:rPr>
+          <w:rStyle w:val="apple-converted-space"/>
+          <w:rFonts w:ascii="inherit" w:hAnsi="inherit" w:cs="Helvetica"/>
+          <w:color w:val="333333"/>
+          <w:sz w:val="23"/>
+          <w:szCs w:val="23"/>
+        </w:rPr>
+        <w:t> </w:t>
+      </w:r>
+      <w:r>
+        <w:rPr>
+          <w:rStyle w:val="Strong"/>
+          <w:rFonts w:ascii="inherit" w:hAnsi="inherit" w:cs="Helvetica"/>
+          <w:color w:val="333333"/>
+          <w:sz w:val="23"/>
+          <w:szCs w:val="23"/>
+          <w:bdr w:val="none" w:sz="0" w:space="0" w:color="auto" w:frame="1"/>
+        </w:rPr>
+        <w:t>Clone or download</w:t>
+      </w:r>
+      <w:r>
+        <w:rPr>
+          <w:rFonts w:ascii="inherit" w:hAnsi="inherit" w:cs="Helvetica"/>
+          <w:color w:val="333333"/>
+          <w:sz w:val="23"/>
+          <w:szCs w:val="23"/>
+        </w:rPr>
+        <w:t>.</w:t>
+      </w:r>
+    </w:p>
+    <w:p>
+      <w:pPr>
+        <w:pStyle w:val="NormalWeb"/>
+        <w:numPr>
+          <w:ilvl w:val="0"/>
+          <w:numId w:val="2"/>
+        </w:numPr>
+        <w:shd w:val="clear" w:color="auto" w:fill="FFFFFF"/>
+        <w:spacing w:before="0" w:beforeAutospacing="0" w:after="0" w:afterAutospacing="0"/>
+        <w:ind w:left="0"/>
+        <w:textAlignment w:val="baseline"/>
+        <w:rPr>
+          <w:rFonts w:ascii="inherit" w:hAnsi="inherit" w:cs="Helvetica"/>
+          <w:color w:val="333333"/>
+          <w:sz w:val="23"/>
+          <w:szCs w:val="23"/>
+        </w:rPr>
+      </w:pPr>
+      <w:r>
+        <w:rPr>
+          <w:rFonts w:ascii="inherit" w:hAnsi="inherit" w:cs="Helvetica"/>
+          <w:noProof/>
+          <w:color w:val="333333"/>
+          <w:sz w:val="23"/>
+          <w:szCs w:val="23"/>
+        </w:rPr>
+        <w:drawing>
+          <wp:inline distT="0" distB="0" distL="0" distR="0">
+            <wp:extent cx="3302635" cy="1330960"/>
+            <wp:effectExtent l="0" t="0" r="0" b="2540"/>
+            <wp:docPr id="1" name="Picture 1" descr="Clone URL button"/>
+            <wp:cNvGraphicFramePr>
+              <a:graphicFrameLocks xmlns:a="http://schemas.openxmlformats.org/drawingml/2006/main" noChangeAspect="1"/>
+            </wp:cNvGraphicFramePr>
+            <a:graphic xmlns:a="http://schemas.openxmlformats.org/drawingml/2006/main">
+              <a:graphicData uri="http://schemas.openxmlformats.org/drawingml/2006/picture">
+                <pic:pic xmlns:pic="http://schemas.openxmlformats.org/drawingml/2006/picture">
+                  <pic:nvPicPr>
+                    <pic:cNvPr id="0" name="Picture 2" descr="Clone URL button"/>
+                    <pic:cNvPicPr>
+                      <a:picLocks noChangeAspect="1" noChangeArrowheads="1"/>
+                    </pic:cNvPicPr>
+                  </pic:nvPicPr>
+                  <pic:blipFill>
+                    <a:blip r:embed="rId11">
+                      <a:extLst>
+                        <a:ext uri="{28A0092B-C50C-407E-A947-70E740481C1C}">
+                          <a14:useLocalDpi xmlns:a14="http://schemas.microsoft.com/office/drawing/2010/main" val="0"/>
+                        </a:ext>
+                      </a:extLst>
+                    </a:blip>
+                    <a:srcRect/>
+                    <a:stretch>
+                      <a:fillRect/>
+                    </a:stretch>
+                  </pic:blipFill>
+                  <pic:spPr bwMode="auto">
+                    <a:xfrm>
+                      <a:off x="0" y="0"/>
+                      <a:ext cx="3302635" cy="1330960"/>
+                    </a:xfrm>
+                    <a:prstGeom prst="rect">
+                      <a:avLst/>
+                    </a:prstGeom>
+                    <a:noFill/>
+                    <a:ln>
+                      <a:noFill/>
+                    </a:ln>
+                  </pic:spPr>
+                </pic:pic>
+              </a:graphicData>
+            </a:graphic>
+          </wp:inline>
+        </w:drawing>
+      </w:r>
+      <w:r>
+        <w:rPr>
+          <w:rFonts w:ascii="inherit" w:hAnsi="inherit" w:cs="Helvetica"/>
+          <w:color w:val="333333"/>
+          <w:sz w:val="23"/>
+          <w:szCs w:val="23"/>
+        </w:rPr>
+        <w:t>In the Clone with HTTPs section, click</w:t>
+      </w:r>
+      <w:proofErr w:type="gramStart"/>
+      <w:r>
+        <w:rPr>
+          <w:rStyle w:val="apple-converted-space"/>
+          <w:rFonts w:ascii="inherit" w:hAnsi="inherit" w:cs="Helvetica"/>
+          <w:color w:val="333333"/>
+          <w:sz w:val="23"/>
+          <w:szCs w:val="23"/>
+        </w:rPr>
+        <w:t>  </w:t>
+      </w:r>
+      <w:r>
+        <w:rPr>
+          <w:rFonts w:ascii="inherit" w:hAnsi="inherit" w:cs="Helvetica"/>
+          <w:color w:val="333333"/>
+          <w:sz w:val="23"/>
+          <w:szCs w:val="23"/>
+        </w:rPr>
+        <w:t>to</w:t>
+      </w:r>
+      <w:proofErr w:type="gramEnd"/>
+      <w:r>
+        <w:rPr>
+          <w:rFonts w:ascii="inherit" w:hAnsi="inherit" w:cs="Helvetica"/>
+          <w:color w:val="333333"/>
+          <w:sz w:val="23"/>
+          <w:szCs w:val="23"/>
+        </w:rPr>
+        <w:t xml:space="preserve"> copy the clone URL for the repository.</w:t>
+      </w:r>
+    </w:p>
+    <w:p>
+      <w:pPr>
+        <w:pStyle w:val="NormalWeb"/>
+        <w:numPr>
+          <w:ilvl w:val="0"/>
+          <w:numId w:val="2"/>
+        </w:numPr>
+        <w:shd w:val="clear" w:color="auto" w:fill="FFFFFF"/>
+        <w:spacing w:before="0" w:beforeAutospacing="0" w:after="0" w:afterAutospacing="0"/>
+        <w:ind w:left="0"/>
+        <w:textAlignment w:val="baseline"/>
+        <w:rPr>
+          <w:rFonts w:ascii="inherit" w:hAnsi="inherit" w:cs="Helvetica"/>
+          <w:color w:val="333333"/>
+          <w:sz w:val="23"/>
+          <w:szCs w:val="23"/>
+        </w:rPr>
+      </w:pPr>
+      <w:r>
+        <w:rPr>
+          <w:rFonts w:ascii="inherit" w:hAnsi="inherit" w:cs="Helvetica"/>
+          <w:color w:val="333333"/>
+          <w:sz w:val="23"/>
+          <w:szCs w:val="23"/>
+        </w:rPr>
+        <w:t>Open</w:t>
+      </w:r>
+      <w:r>
+        <w:rPr>
+          <w:rStyle w:val="apple-converted-space"/>
+          <w:rFonts w:ascii="inherit" w:hAnsi="inherit" w:cs="Helvetica"/>
+          <w:color w:val="333333"/>
+          <w:sz w:val="23"/>
+          <w:szCs w:val="23"/>
+        </w:rPr>
+        <w:t> </w:t>
+      </w:r>
+      <w:proofErr w:type="spellStart"/>
+      <w:r>
+        <w:rPr>
+          <w:rStyle w:val="platform-windows"/>
+          <w:rFonts w:ascii="inherit" w:hAnsi="inherit" w:cs="Helvetica"/>
+          <w:color w:val="333333"/>
+          <w:sz w:val="23"/>
+          <w:szCs w:val="23"/>
+          <w:bdr w:val="none" w:sz="0" w:space="0" w:color="auto" w:frame="1"/>
+        </w:rPr>
+        <w:t>Git</w:t>
+      </w:r>
+      <w:proofErr w:type="spellEnd"/>
+      <w:r>
+        <w:rPr>
+          <w:rStyle w:val="platform-windows"/>
+          <w:rFonts w:ascii="inherit" w:hAnsi="inherit" w:cs="Helvetica"/>
+          <w:color w:val="333333"/>
+          <w:sz w:val="23"/>
+          <w:szCs w:val="23"/>
+          <w:bdr w:val="none" w:sz="0" w:space="0" w:color="auto" w:frame="1"/>
+        </w:rPr>
+        <w:t xml:space="preserve"> Bash</w:t>
+      </w:r>
+      <w:r>
+        <w:rPr>
+          <w:rFonts w:ascii="inherit" w:hAnsi="inherit" w:cs="Helvetica"/>
+          <w:color w:val="333333"/>
+          <w:sz w:val="23"/>
+          <w:szCs w:val="23"/>
+        </w:rPr>
+        <w:t>.</w:t>
+      </w:r>
+    </w:p>
+    <w:p>
+      <w:pPr>
+        <w:pStyle w:val="NormalWeb"/>
+        <w:numPr>
+          <w:ilvl w:val="0"/>
+          <w:numId w:val="2"/>
+        </w:numPr>
+        <w:shd w:val="clear" w:color="auto" w:fill="FFFFFF"/>
+        <w:spacing w:before="0" w:beforeAutospacing="0" w:after="240" w:afterAutospacing="0"/>
+        <w:ind w:left="0"/>
+        <w:textAlignment w:val="baseline"/>
+        <w:rPr>
+          <w:rFonts w:ascii="inherit" w:hAnsi="inherit" w:cs="Helvetica"/>
+          <w:color w:val="333333"/>
+          <w:sz w:val="23"/>
+          <w:szCs w:val="23"/>
+        </w:rPr>
+      </w:pPr>
+      <w:r>
+        <w:rPr>
+          <w:rFonts w:ascii="inherit" w:hAnsi="inherit" w:cs="Helvetica"/>
+          <w:color w:val="333333"/>
+          <w:sz w:val="23"/>
+          <w:szCs w:val="23"/>
+        </w:rPr>
+        <w:lastRenderedPageBreak/>
+        <w:t>Change the current working directory to the location where you want the cloned directory to be made.</w:t>
+      </w:r>
+    </w:p>
+    <w:p>
+      <w:pPr>
+        <w:pStyle w:val="NormalWeb"/>
+        <w:numPr>
+          <w:ilvl w:val="0"/>
+          <w:numId w:val="2"/>
+        </w:numPr>
+        <w:shd w:val="clear" w:color="auto" w:fill="FFFFFF"/>
+        <w:spacing w:before="0" w:beforeAutospacing="0" w:after="0" w:afterAutospacing="0"/>
+        <w:ind w:left="0"/>
+        <w:textAlignment w:val="baseline"/>
+        <w:rPr>
+          <w:rFonts w:ascii="inherit" w:hAnsi="inherit" w:cs="Helvetica"/>
+          <w:color w:val="333333"/>
+          <w:sz w:val="23"/>
+          <w:szCs w:val="23"/>
+        </w:rPr>
+      </w:pPr>
+      <w:r>
+        <w:rPr>
+          <w:rFonts w:ascii="inherit" w:hAnsi="inherit" w:cs="Helvetica"/>
+          <w:color w:val="333333"/>
+          <w:sz w:val="23"/>
+          <w:szCs w:val="23"/>
+        </w:rPr>
+        <w:t>Type</w:t>
+      </w:r>
+      <w:r>
+        <w:rPr>
+          <w:rStyle w:val="apple-converted-space"/>
+          <w:rFonts w:ascii="inherit" w:hAnsi="inherit" w:cs="Helvetica"/>
+          <w:color w:val="333333"/>
+          <w:sz w:val="23"/>
+          <w:szCs w:val="23"/>
+        </w:rPr>
+        <w:t> </w:t>
+      </w:r>
+      <w:proofErr w:type="spellStart"/>
+      <w:r>
+        <w:rPr>
+          <w:rStyle w:val="HTMLCode"/>
+          <w:color w:val="666666"/>
+          <w:bdr w:val="single" w:sz="6" w:space="0" w:color="DDDDDD" w:frame="1"/>
+        </w:rPr>
+        <w:t>git</w:t>
+      </w:r>
+      <w:proofErr w:type="spellEnd"/>
+      <w:r>
+        <w:rPr>
+          <w:rStyle w:val="HTMLCode"/>
+          <w:color w:val="666666"/>
+          <w:bdr w:val="single" w:sz="6" w:space="0" w:color="DDDDDD" w:frame="1"/>
+        </w:rPr>
+        <w:t xml:space="preserve"> clone</w:t>
+      </w:r>
+      <w:r>
+        <w:rPr>
+          <w:rFonts w:ascii="inherit" w:hAnsi="inherit" w:cs="Helvetica"/>
+          <w:color w:val="333333"/>
+          <w:sz w:val="23"/>
+          <w:szCs w:val="23"/>
+        </w:rPr>
+        <w:t>, and then paste the URL you copied in Step 2.</w:t>
+      </w:r>
+    </w:p>
+    <w:p>
+      <w:pPr>
+        <w:pStyle w:val="HTMLPreformatted"/>
+        <w:numPr>
+          <w:ilvl w:val="0"/>
+          <w:numId w:val="2"/>
+        </w:numPr>
+        <w:pBdr>
+          <w:top w:val="single" w:sz="12" w:space="8" w:color="DDDDDD"/>
+          <w:left w:val="single" w:sz="12" w:space="8" w:color="DDDDDD"/>
+          <w:bottom w:val="single" w:sz="12" w:space="8" w:color="DDDDDD"/>
+          <w:right w:val="single" w:sz="12" w:space="8" w:color="DDDDDD"/>
+        </w:pBdr>
+        <w:shd w:val="clear" w:color="auto" w:fill="333333"/>
+        <w:tabs>
+          <w:tab w:val="clear" w:pos="720"/>
+        </w:tabs>
+        <w:ind w:left="0"/>
+        <w:textAlignment w:val="baseline"/>
+        <w:rPr>
+          <w:color w:val="FFFFFF"/>
+        </w:rPr>
+      </w:pPr>
+      <w:proofErr w:type="spellStart"/>
+      <w:r>
+        <w:rPr>
+          <w:rStyle w:val="command"/>
+          <w:rFonts w:ascii="inherit" w:hAnsi="inherit"/>
+          <w:color w:val="FFFFFF"/>
+          <w:bdr w:val="none" w:sz="0" w:space="0" w:color="auto" w:frame="1"/>
+        </w:rPr>
+        <w:t>git</w:t>
+      </w:r>
+      <w:proofErr w:type="spellEnd"/>
+      <w:r>
+        <w:rPr>
+          <w:rStyle w:val="command"/>
+          <w:rFonts w:ascii="inherit" w:hAnsi="inherit"/>
+          <w:color w:val="FFFFFF"/>
+          <w:bdr w:val="none" w:sz="0" w:space="0" w:color="auto" w:frame="1"/>
+        </w:rPr>
+        <w:t xml:space="preserve"> clone https://github.com/</w:t>
+      </w:r>
+      <w:r>
+        <w:rPr>
+          <w:rStyle w:val="Emphasis"/>
+          <w:rFonts w:ascii="inherit" w:hAnsi="inherit"/>
+          <w:color w:val="F9FE64"/>
+          <w:bdr w:val="none" w:sz="0" w:space="0" w:color="auto" w:frame="1"/>
+        </w:rPr>
+        <w:t>YOUR-USERNAME</w:t>
+      </w:r>
+      <w:r>
+        <w:rPr>
+          <w:rStyle w:val="command"/>
+          <w:rFonts w:ascii="inherit" w:hAnsi="inherit"/>
+          <w:color w:val="FFFFFF"/>
+          <w:bdr w:val="none" w:sz="0" w:space="0" w:color="auto" w:frame="1"/>
+        </w:rPr>
+        <w:t>/</w:t>
+      </w:r>
+      <w:r>
+        <w:rPr>
+          <w:rStyle w:val="Emphasis"/>
+          <w:rFonts w:ascii="inherit" w:hAnsi="inherit"/>
+          <w:color w:val="F9FE64"/>
+          <w:bdr w:val="none" w:sz="0" w:space="0" w:color="auto" w:frame="1"/>
+        </w:rPr>
+        <w:t>YOUR-REPOSITORY</w:t>
+      </w:r>
+    </w:p>
+    <w:p>
+      <w:pPr>
+        <w:pStyle w:val="NormalWeb"/>
+        <w:numPr>
+          <w:ilvl w:val="0"/>
+          <w:numId w:val="2"/>
+        </w:numPr>
+        <w:shd w:val="clear" w:color="auto" w:fill="FFFFFF"/>
+        <w:spacing w:before="0" w:beforeAutospacing="0" w:after="0" w:afterAutospacing="0"/>
+        <w:ind w:left="0"/>
+        <w:textAlignment w:val="baseline"/>
+        <w:rPr>
+          <w:rFonts w:ascii="inherit" w:hAnsi="inherit" w:cs="Helvetica"/>
+          <w:color w:val="333333"/>
+          <w:sz w:val="23"/>
+          <w:szCs w:val="23"/>
+        </w:rPr>
+      </w:pPr>
+      <w:r>
+        <w:rPr>
+          <w:rFonts w:ascii="inherit" w:hAnsi="inherit" w:cs="Helvetica"/>
+          <w:color w:val="333333"/>
+          <w:sz w:val="23"/>
+          <w:szCs w:val="23"/>
+        </w:rPr>
+        <w:t>Press</w:t>
+      </w:r>
+      <w:r>
+        <w:rPr>
+          <w:rStyle w:val="apple-converted-space"/>
+          <w:rFonts w:ascii="inherit" w:hAnsi="inherit" w:cs="Helvetica"/>
+          <w:color w:val="333333"/>
+          <w:sz w:val="23"/>
+          <w:szCs w:val="23"/>
+        </w:rPr>
+        <w:t> </w:t>
+      </w:r>
+      <w:r>
+        <w:rPr>
+          <w:rStyle w:val="Strong"/>
+          <w:rFonts w:ascii="inherit" w:hAnsi="inherit" w:cs="Helvetica"/>
+          <w:color w:val="333333"/>
+          <w:sz w:val="23"/>
+          <w:szCs w:val="23"/>
+          <w:bdr w:val="none" w:sz="0" w:space="0" w:color="auto" w:frame="1"/>
+        </w:rPr>
+        <w:t>Enter</w:t>
+      </w:r>
+      <w:r>
+        <w:rPr>
+          <w:rFonts w:ascii="inherit" w:hAnsi="inherit" w:cs="Helvetica"/>
+          <w:color w:val="333333"/>
+          <w:sz w:val="23"/>
+          <w:szCs w:val="23"/>
+        </w:rPr>
+        <w:t>. Your local clone will be created.</w:t>
+      </w:r>
+    </w:p>
+    <w:p>
+      <w:pPr>
+        <w:pStyle w:val="HTMLPreformatted"/>
+        <w:numPr>
+          <w:ilvl w:val="0"/>
+          <w:numId w:val="2"/>
+        </w:numPr>
+        <w:pBdr>
+          <w:top w:val="single" w:sz="12" w:space="8" w:color="DDDDDD"/>
+          <w:left w:val="single" w:sz="12" w:space="8" w:color="DDDDDD"/>
+          <w:bottom w:val="single" w:sz="12" w:space="8" w:color="DDDDDD"/>
+          <w:right w:val="single" w:sz="12" w:space="8" w:color="DDDDDD"/>
+        </w:pBdr>
+        <w:shd w:val="clear" w:color="auto" w:fill="333333"/>
+        <w:tabs>
+          <w:tab w:val="clear" w:pos="720"/>
+        </w:tabs>
+        <w:ind w:left="0"/>
+        <w:textAlignment w:val="baseline"/>
+        <w:rPr>
+          <w:color w:val="FFFFFF"/>
+        </w:rPr>
+      </w:pPr>
+      <w:proofErr w:type="spellStart"/>
+      <w:r>
+        <w:rPr>
+          <w:rStyle w:val="command"/>
+          <w:rFonts w:ascii="inherit" w:hAnsi="inherit"/>
+          <w:color w:val="FFFFFF"/>
+          <w:bdr w:val="none" w:sz="0" w:space="0" w:color="auto" w:frame="1"/>
+        </w:rPr>
+        <w:t>git</w:t>
+      </w:r>
+      <w:proofErr w:type="spellEnd"/>
+      <w:r>
+        <w:rPr>
+          <w:rStyle w:val="command"/>
+          <w:rFonts w:ascii="inherit" w:hAnsi="inherit"/>
+          <w:color w:val="FFFFFF"/>
+          <w:bdr w:val="none" w:sz="0" w:space="0" w:color="auto" w:frame="1"/>
+        </w:rPr>
+        <w:t xml:space="preserve"> clone https://github.com/</w:t>
+      </w:r>
+      <w:r>
+        <w:rPr>
+          <w:rStyle w:val="Emphasis"/>
+          <w:rFonts w:ascii="inherit" w:hAnsi="inherit"/>
+          <w:color w:val="F9FE64"/>
+          <w:bdr w:val="none" w:sz="0" w:space="0" w:color="auto" w:frame="1"/>
+        </w:rPr>
+        <w:t>YOUR-USERNAME</w:t>
+      </w:r>
+      <w:r>
+        <w:rPr>
+          <w:rStyle w:val="command"/>
+          <w:rFonts w:ascii="inherit" w:hAnsi="inherit"/>
+          <w:color w:val="FFFFFF"/>
+          <w:bdr w:val="none" w:sz="0" w:space="0" w:color="auto" w:frame="1"/>
+        </w:rPr>
+        <w:t>/</w:t>
+      </w:r>
+      <w:r>
+        <w:rPr>
+          <w:rStyle w:val="Emphasis"/>
+          <w:rFonts w:ascii="inherit" w:hAnsi="inherit"/>
+          <w:color w:val="F9FE64"/>
+          <w:bdr w:val="none" w:sz="0" w:space="0" w:color="auto" w:frame="1"/>
+        </w:rPr>
+        <w:t>YOUR-REPOSITORY</w:t>
+      </w:r>
+    </w:p>
+    <w:p>
+      <w:pPr>
+        <w:pStyle w:val="HTMLPreformatted"/>
+        <w:numPr>
+          <w:ilvl w:val="0"/>
+          <w:numId w:val="2"/>
+        </w:numPr>
+        <w:pBdr>
+          <w:top w:val="single" w:sz="12" w:space="8" w:color="DDDDDD"/>
+          <w:left w:val="single" w:sz="12" w:space="8" w:color="DDDDDD"/>
+          <w:bottom w:val="single" w:sz="12" w:space="8" w:color="DDDDDD"/>
+          <w:right w:val="single" w:sz="12" w:space="8" w:color="DDDDDD"/>
+        </w:pBdr>
+        <w:shd w:val="clear" w:color="auto" w:fill="333333"/>
+        <w:tabs>
+          <w:tab w:val="clear" w:pos="720"/>
+        </w:tabs>
+        <w:ind w:left="0"/>
+        <w:textAlignment w:val="baseline"/>
+        <w:rPr>
+          <w:color w:val="FFFFFF"/>
+        </w:rPr>
+      </w:pPr>
+      <w:r>
+        <w:rPr>
+          <w:rStyle w:val="output"/>
+          <w:rFonts w:ascii="inherit" w:hAnsi="inherit"/>
+          <w:color w:val="63E463"/>
+          <w:bdr w:val="none" w:sz="0" w:space="0" w:color="auto" w:frame="1"/>
+        </w:rPr>
+        <w:t>Cloning into `Spoon-Knife`...</w:t>
+      </w:r>
+    </w:p>
+    <w:p>
+      <w:pPr>
+        <w:pStyle w:val="HTMLPreformatted"/>
+        <w:numPr>
+          <w:ilvl w:val="0"/>
+          <w:numId w:val="2"/>
+        </w:numPr>
+        <w:pBdr>
+          <w:top w:val="single" w:sz="12" w:space="8" w:color="DDDDDD"/>
+          <w:left w:val="single" w:sz="12" w:space="8" w:color="DDDDDD"/>
+          <w:bottom w:val="single" w:sz="12" w:space="8" w:color="DDDDDD"/>
+          <w:right w:val="single" w:sz="12" w:space="8" w:color="DDDDDD"/>
+        </w:pBdr>
+        <w:shd w:val="clear" w:color="auto" w:fill="333333"/>
+        <w:tabs>
+          <w:tab w:val="clear" w:pos="720"/>
+        </w:tabs>
+        <w:ind w:left="0"/>
+        <w:textAlignment w:val="baseline"/>
+        <w:rPr>
+          <w:color w:val="FFFFFF"/>
+        </w:rPr>
+      </w:pPr>
+      <w:proofErr w:type="gramStart"/>
+      <w:r>
+        <w:rPr>
+          <w:rStyle w:val="output"/>
+          <w:rFonts w:ascii="inherit" w:hAnsi="inherit"/>
+          <w:color w:val="63E463"/>
+          <w:bdr w:val="none" w:sz="0" w:space="0" w:color="auto" w:frame="1"/>
+        </w:rPr>
+        <w:t>remote</w:t>
+      </w:r>
+      <w:proofErr w:type="gramEnd"/>
+      <w:r>
+        <w:rPr>
+          <w:rStyle w:val="output"/>
+          <w:rFonts w:ascii="inherit" w:hAnsi="inherit"/>
+          <w:color w:val="63E463"/>
+          <w:bdr w:val="none" w:sz="0" w:space="0" w:color="auto" w:frame="1"/>
+        </w:rPr>
+        <w:t>: Counting objects: 10, done.</w:t>
+      </w:r>
+    </w:p>
+    <w:p>
+      <w:pPr>
+        <w:pStyle w:val="HTMLPreformatted"/>
+        <w:numPr>
+          <w:ilvl w:val="0"/>
+          <w:numId w:val="2"/>
+        </w:numPr>
+        <w:pBdr>
+          <w:top w:val="single" w:sz="12" w:space="8" w:color="DDDDDD"/>
+          <w:left w:val="single" w:sz="12" w:space="8" w:color="DDDDDD"/>
+          <w:bottom w:val="single" w:sz="12" w:space="8" w:color="DDDDDD"/>
+          <w:right w:val="single" w:sz="12" w:space="8" w:color="DDDDDD"/>
+        </w:pBdr>
+        <w:shd w:val="clear" w:color="auto" w:fill="333333"/>
+        <w:tabs>
+          <w:tab w:val="clear" w:pos="720"/>
+        </w:tabs>
+        <w:ind w:left="0"/>
+        <w:textAlignment w:val="baseline"/>
+        <w:rPr>
+          <w:color w:val="FFFFFF"/>
+        </w:rPr>
+      </w:pPr>
+      <w:proofErr w:type="gramStart"/>
+      <w:r>
+        <w:rPr>
+          <w:rStyle w:val="output"/>
+          <w:rFonts w:ascii="inherit" w:hAnsi="inherit"/>
+          <w:color w:val="63E463"/>
+          <w:bdr w:val="none" w:sz="0" w:space="0" w:color="auto" w:frame="1"/>
+        </w:rPr>
+        <w:t>remote</w:t>
+      </w:r>
+      <w:proofErr w:type="gramEnd"/>
+      <w:r>
+        <w:rPr>
+          <w:rStyle w:val="output"/>
+          <w:rFonts w:ascii="inherit" w:hAnsi="inherit"/>
+          <w:color w:val="63E463"/>
+          <w:bdr w:val="none" w:sz="0" w:space="0" w:color="auto" w:frame="1"/>
+        </w:rPr>
+        <w:t>: Compressing objects: 100% (8/8), done.</w:t>
+      </w:r>
+    </w:p>
+    <w:p>
+      <w:pPr>
+        <w:pStyle w:val="HTMLPreformatted"/>
+        <w:numPr>
+          <w:ilvl w:val="0"/>
+          <w:numId w:val="2"/>
+        </w:numPr>
+        <w:pBdr>
+          <w:top w:val="single" w:sz="12" w:space="8" w:color="DDDDDD"/>
+          <w:left w:val="single" w:sz="12" w:space="8" w:color="DDDDDD"/>
+          <w:bottom w:val="single" w:sz="12" w:space="8" w:color="DDDDDD"/>
+          <w:right w:val="single" w:sz="12" w:space="8" w:color="DDDDDD"/>
+        </w:pBdr>
+        <w:shd w:val="clear" w:color="auto" w:fill="333333"/>
+        <w:tabs>
+          <w:tab w:val="clear" w:pos="720"/>
+        </w:tabs>
+        <w:ind w:left="0"/>
+        <w:textAlignment w:val="baseline"/>
+        <w:rPr>
+          <w:color w:val="FFFFFF"/>
+        </w:rPr>
+      </w:pPr>
+      <w:r>
+        <w:rPr>
+          <w:rStyle w:val="output"/>
+          <w:rFonts w:ascii="inherit" w:hAnsi="inherit"/>
+          <w:color w:val="63E463"/>
+          <w:bdr w:val="none" w:sz="0" w:space="0" w:color="auto" w:frame="1"/>
+        </w:rPr>
+        <w:t>remove: Total 10 (delta 1), reused 10 (delta 1)</w:t>
+      </w:r>
+    </w:p>
+    <w:p>
+      <w:pPr>
+        <w:pStyle w:val="HTMLPreformatted"/>
+        <w:pBdr>
+          <w:top w:val="single" w:sz="12" w:space="8" w:color="DDDDDD"/>
+          <w:left w:val="single" w:sz="12" w:space="8" w:color="DDDDDD"/>
+          <w:bottom w:val="single" w:sz="12" w:space="8" w:color="DDDDDD"/>
+          <w:right w:val="single" w:sz="12" w:space="8" w:color="DDDDDD"/>
+        </w:pBdr>
+        <w:shd w:val="clear" w:color="auto" w:fill="333333"/>
+        <w:textAlignment w:val="baseline"/>
+        <w:rPr>
+          <w:color w:val="FFFFFF"/>
+        </w:rPr>
+      </w:pPr>
+      <w:r>
+        <w:rPr>
+          <w:rStyle w:val="output"/>
+          <w:rFonts w:ascii="inherit" w:hAnsi="inherit"/>
+          <w:color w:val="63E463"/>
+          <w:bdr w:val="none" w:sz="0" w:space="0" w:color="auto" w:frame="1"/>
+        </w:rPr>
+        <w:t>Unpacking objects: 100% (10/10), done.</w:t>
       </w:r>
     </w:p>
     <w:p>
@@ -492,8 +1484,124 @@
       </w:pPr>
     </w:lvl>
   </w:abstractNum>
+  <w:abstractNum w:abstractNumId="1">
+    <w:nsid w:val="70B514BB"/>
+    <w:multiLevelType w:val="multilevel"/>
+    <w:tmpl w:val="F0AEC6BC"/>
+    <w:lvl w:ilvl="0">
+      <w:start w:val="1"/>
+      <w:numFmt w:val="decimal"/>
+      <w:lvlText w:val="%1."/>
+      <w:lvlJc w:val="left"/>
+      <w:pPr>
+        <w:tabs>
+          <w:tab w:val="num" w:pos="720"/>
+        </w:tabs>
+        <w:ind w:left="720" w:hanging="360"/>
+      </w:pPr>
+    </w:lvl>
+    <w:lvl w:ilvl="1" w:tentative="1">
+      <w:start w:val="1"/>
+      <w:numFmt w:val="decimal"/>
+      <w:lvlText w:val="%2."/>
+      <w:lvlJc w:val="left"/>
+      <w:pPr>
+        <w:tabs>
+          <w:tab w:val="num" w:pos="1440"/>
+        </w:tabs>
+        <w:ind w:left="1440" w:hanging="360"/>
+      </w:pPr>
+    </w:lvl>
+    <w:lvl w:ilvl="2" w:tentative="1">
+      <w:start w:val="1"/>
+      <w:numFmt w:val="decimal"/>
+      <w:lvlText w:val="%3."/>
+      <w:lvlJc w:val="left"/>
+      <w:pPr>
+        <w:tabs>
+          <w:tab w:val="num" w:pos="2160"/>
+        </w:tabs>
+        <w:ind w:left="2160" w:hanging="360"/>
+      </w:pPr>
+    </w:lvl>
+    <w:lvl w:ilvl="3" w:tentative="1">
+      <w:start w:val="1"/>
+      <w:numFmt w:val="decimal"/>
+      <w:lvlText w:val="%4."/>
+      <w:lvlJc w:val="left"/>
+      <w:pPr>
+        <w:tabs>
+          <w:tab w:val="num" w:pos="2880"/>
+        </w:tabs>
+        <w:ind w:left="2880" w:hanging="360"/>
+      </w:pPr>
+    </w:lvl>
+    <w:lvl w:ilvl="4" w:tentative="1">
+      <w:start w:val="1"/>
+      <w:numFmt w:val="decimal"/>
+      <w:lvlText w:val="%5."/>
+      <w:lvlJc w:val="left"/>
+      <w:pPr>
+        <w:tabs>
+          <w:tab w:val="num" w:pos="3600"/>
+        </w:tabs>
+        <w:ind w:left="3600" w:hanging="360"/>
+      </w:pPr>
+    </w:lvl>
+    <w:lvl w:ilvl="5" w:tentative="1">
+      <w:start w:val="1"/>
+      <w:numFmt w:val="decimal"/>
+      <w:lvlText w:val="%6."/>
+      <w:lvlJc w:val="left"/>
+      <w:pPr>
+        <w:tabs>
+          <w:tab w:val="num" w:pos="4320"/>
+        </w:tabs>
+        <w:ind w:left="4320" w:hanging="360"/>
+      </w:pPr>
+    </w:lvl>
+    <w:lvl w:ilvl="6" w:tentative="1">
+      <w:start w:val="1"/>
+      <w:numFmt w:val="decimal"/>
+      <w:lvlText w:val="%7."/>
+      <w:lvlJc w:val="left"/>
+      <w:pPr>
+        <w:tabs>
+          <w:tab w:val="num" w:pos="5040"/>
+        </w:tabs>
+        <w:ind w:left="5040" w:hanging="360"/>
+      </w:pPr>
+    </w:lvl>
+    <w:lvl w:ilvl="7" w:tentative="1">
+      <w:start w:val="1"/>
+      <w:numFmt w:val="decimal"/>
+      <w:lvlText w:val="%8."/>
+      <w:lvlJc w:val="left"/>
+      <w:pPr>
+        <w:tabs>
+          <w:tab w:val="num" w:pos="5760"/>
+        </w:tabs>
+        <w:ind w:left="5760" w:hanging="360"/>
+      </w:pPr>
+    </w:lvl>
+    <w:lvl w:ilvl="8" w:tentative="1">
+      <w:start w:val="1"/>
+      <w:numFmt w:val="decimal"/>
+      <w:lvlText w:val="%9."/>
+      <w:lvlJc w:val="left"/>
+      <w:pPr>
+        <w:tabs>
+          <w:tab w:val="num" w:pos="6480"/>
+        </w:tabs>
+        <w:ind w:left="6480" w:hanging="360"/>
+      </w:pPr>
+    </w:lvl>
+  </w:abstractNum>
   <w:num w:numId="1">
     <w:abstractNumId w:val="0"/>
+  </w:num>
+  <w:num w:numId="2">
+    <w:abstractNumId w:val="1"/>
   </w:num>
 </w:numbering>
 </file>
@@ -707,6 +1815,155 @@
       <w:u w:val="single"/>
     </w:rPr>
   </w:style>
+  <w:style w:type="paragraph" w:styleId="NormalWeb">
+    <w:name w:val="Normal (Web)"/>
+    <w:basedOn w:val="Normal"/>
+    <w:uiPriority w:val="99"/>
+    <w:semiHidden/>
+    <w:unhideWhenUsed/>
+    <w:rsid w:val="000E7F17"/>
+    <w:pPr>
+      <w:spacing w:before="100" w:beforeAutospacing="1" w:after="100" w:afterAutospacing="1" w:line="240" w:lineRule="auto"/>
+    </w:pPr>
+    <w:rPr>
+      <w:rFonts w:ascii="Times New Roman" w:eastAsia="Times New Roman" w:hAnsi="Times New Roman" w:cs="Times New Roman"/>
+      <w:sz w:val="24"/>
+      <w:szCs w:val="24"/>
+    </w:rPr>
+  </w:style>
+  <w:style w:type="character" w:customStyle="1" w:styleId="apple-converted-space">
+    <w:name w:val="apple-converted-space"/>
+    <w:basedOn w:val="DefaultParagraphFont"/>
+    <w:rsid w:val="000E7F17"/>
+  </w:style>
+  <w:style w:type="character" w:styleId="Emphasis">
+    <w:name w:val="Emphasis"/>
+    <w:basedOn w:val="DefaultParagraphFont"/>
+    <w:uiPriority w:val="20"/>
+    <w:qFormat/>
+    <w:rsid w:val="000E7F17"/>
+    <w:rPr>
+      <w:i/>
+      <w:iCs/>
+    </w:rPr>
+  </w:style>
+  <w:style w:type="character" w:styleId="Strong">
+    <w:name w:val="Strong"/>
+    <w:basedOn w:val="DefaultParagraphFont"/>
+    <w:uiPriority w:val="22"/>
+    <w:qFormat/>
+    <w:rsid w:val="000E7F17"/>
+    <w:rPr>
+      <w:b/>
+      <w:bCs/>
+    </w:rPr>
+  </w:style>
+  <w:style w:type="character" w:customStyle="1" w:styleId="platform-windows">
+    <w:name w:val="platform-windows"/>
+    <w:basedOn w:val="DefaultParagraphFont"/>
+    <w:rsid w:val="000E7F17"/>
+  </w:style>
+  <w:style w:type="character" w:styleId="HTMLCode">
+    <w:name w:val="HTML Code"/>
+    <w:basedOn w:val="DefaultParagraphFont"/>
+    <w:uiPriority w:val="99"/>
+    <w:semiHidden/>
+    <w:unhideWhenUsed/>
+    <w:rsid w:val="000E7F17"/>
+    <w:rPr>
+      <w:rFonts w:ascii="Courier New" w:eastAsia="Times New Roman" w:hAnsi="Courier New" w:cs="Courier New"/>
+      <w:sz w:val="20"/>
+      <w:szCs w:val="20"/>
+    </w:rPr>
+  </w:style>
+  <w:style w:type="paragraph" w:styleId="HTMLPreformatted">
+    <w:name w:val="HTML Preformatted"/>
+    <w:basedOn w:val="Normal"/>
+    <w:link w:val="HTMLPreformattedChar"/>
+    <w:uiPriority w:val="99"/>
+    <w:semiHidden/>
+    <w:unhideWhenUsed/>
+    <w:rsid w:val="000E7F17"/>
+    <w:pPr>
+      <w:tabs>
+        <w:tab w:val="left" w:pos="916"/>
+        <w:tab w:val="left" w:pos="1832"/>
+        <w:tab w:val="left" w:pos="2748"/>
+        <w:tab w:val="left" w:pos="3664"/>
+        <w:tab w:val="left" w:pos="4580"/>
+        <w:tab w:val="left" w:pos="5496"/>
+        <w:tab w:val="left" w:pos="6412"/>
+        <w:tab w:val="left" w:pos="7328"/>
+        <w:tab w:val="left" w:pos="8244"/>
+        <w:tab w:val="left" w:pos="9160"/>
+        <w:tab w:val="left" w:pos="10076"/>
+        <w:tab w:val="left" w:pos="10992"/>
+        <w:tab w:val="left" w:pos="11908"/>
+        <w:tab w:val="left" w:pos="12824"/>
+        <w:tab w:val="left" w:pos="13740"/>
+        <w:tab w:val="left" w:pos="14656"/>
+      </w:tabs>
+      <w:spacing w:after="0" w:line="240" w:lineRule="auto"/>
+    </w:pPr>
+    <w:rPr>
+      <w:rFonts w:ascii="Courier New" w:eastAsia="Times New Roman" w:hAnsi="Courier New" w:cs="Courier New"/>
+      <w:sz w:val="20"/>
+      <w:szCs w:val="20"/>
+    </w:rPr>
+  </w:style>
+  <w:style w:type="character" w:customStyle="1" w:styleId="HTMLPreformattedChar">
+    <w:name w:val="HTML Preformatted Char"/>
+    <w:basedOn w:val="DefaultParagraphFont"/>
+    <w:link w:val="HTMLPreformatted"/>
+    <w:uiPriority w:val="99"/>
+    <w:semiHidden/>
+    <w:rsid w:val="000E7F17"/>
+    <w:rPr>
+      <w:rFonts w:ascii="Courier New" w:eastAsia="Times New Roman" w:hAnsi="Courier New" w:cs="Courier New"/>
+      <w:sz w:val="20"/>
+      <w:szCs w:val="20"/>
+    </w:rPr>
+  </w:style>
+  <w:style w:type="character" w:customStyle="1" w:styleId="command">
+    <w:name w:val="command"/>
+    <w:basedOn w:val="DefaultParagraphFont"/>
+    <w:rsid w:val="000E7F17"/>
+  </w:style>
+  <w:style w:type="character" w:customStyle="1" w:styleId="output">
+    <w:name w:val="output"/>
+    <w:basedOn w:val="DefaultParagraphFont"/>
+    <w:rsid w:val="000E7F17"/>
+  </w:style>
+  <w:style w:type="paragraph" w:styleId="BalloonText">
+    <w:name w:val="Balloon Text"/>
+    <w:basedOn w:val="Normal"/>
+    <w:link w:val="BalloonTextChar"/>
+    <w:uiPriority w:val="99"/>
+    <w:semiHidden/>
+    <w:unhideWhenUsed/>
+    <w:rsid w:val="000E7F17"/>
+    <w:pPr>
+      <w:spacing w:after="0" w:line="240" w:lineRule="auto"/>
+    </w:pPr>
+    <w:rPr>
+      <w:rFonts w:ascii="Tahoma" w:hAnsi="Tahoma" w:cs="Tahoma"/>
+      <w:sz w:val="16"/>
+      <w:szCs w:val="16"/>
+    </w:rPr>
+  </w:style>
+  <w:style w:type="character" w:customStyle="1" w:styleId="BalloonTextChar">
+    <w:name w:val="Balloon Text Char"/>
+    <w:basedOn w:val="DefaultParagraphFont"/>
+    <w:link w:val="BalloonText"/>
+    <w:uiPriority w:val="99"/>
+    <w:semiHidden/>
+    <w:rsid w:val="000E7F17"/>
+    <w:rPr>
+      <w:rFonts w:ascii="Tahoma" w:hAnsi="Tahoma" w:cs="Tahoma"/>
+      <w:sz w:val="16"/>
+      <w:szCs w:val="16"/>
+    </w:rPr>
+  </w:style>
 </w:styles>
 </file>
 
@@ -917,6 +2174,155 @@
     <w:rPr>
       <w:color w:val="0000FF" w:themeColor="hyperlink"/>
       <w:u w:val="single"/>
+    </w:rPr>
+  </w:style>
+  <w:style w:type="paragraph" w:styleId="NormalWeb">
+    <w:name w:val="Normal (Web)"/>
+    <w:basedOn w:val="Normal"/>
+    <w:uiPriority w:val="99"/>
+    <w:semiHidden/>
+    <w:unhideWhenUsed/>
+    <w:rsid w:val="000E7F17"/>
+    <w:pPr>
+      <w:spacing w:before="100" w:beforeAutospacing="1" w:after="100" w:afterAutospacing="1" w:line="240" w:lineRule="auto"/>
+    </w:pPr>
+    <w:rPr>
+      <w:rFonts w:ascii="Times New Roman" w:eastAsia="Times New Roman" w:hAnsi="Times New Roman" w:cs="Times New Roman"/>
+      <w:sz w:val="24"/>
+      <w:szCs w:val="24"/>
+    </w:rPr>
+  </w:style>
+  <w:style w:type="character" w:customStyle="1" w:styleId="apple-converted-space">
+    <w:name w:val="apple-converted-space"/>
+    <w:basedOn w:val="DefaultParagraphFont"/>
+    <w:rsid w:val="000E7F17"/>
+  </w:style>
+  <w:style w:type="character" w:styleId="Emphasis">
+    <w:name w:val="Emphasis"/>
+    <w:basedOn w:val="DefaultParagraphFont"/>
+    <w:uiPriority w:val="20"/>
+    <w:qFormat/>
+    <w:rsid w:val="000E7F17"/>
+    <w:rPr>
+      <w:i/>
+      <w:iCs/>
+    </w:rPr>
+  </w:style>
+  <w:style w:type="character" w:styleId="Strong">
+    <w:name w:val="Strong"/>
+    <w:basedOn w:val="DefaultParagraphFont"/>
+    <w:uiPriority w:val="22"/>
+    <w:qFormat/>
+    <w:rsid w:val="000E7F17"/>
+    <w:rPr>
+      <w:b/>
+      <w:bCs/>
+    </w:rPr>
+  </w:style>
+  <w:style w:type="character" w:customStyle="1" w:styleId="platform-windows">
+    <w:name w:val="platform-windows"/>
+    <w:basedOn w:val="DefaultParagraphFont"/>
+    <w:rsid w:val="000E7F17"/>
+  </w:style>
+  <w:style w:type="character" w:styleId="HTMLCode">
+    <w:name w:val="HTML Code"/>
+    <w:basedOn w:val="DefaultParagraphFont"/>
+    <w:uiPriority w:val="99"/>
+    <w:semiHidden/>
+    <w:unhideWhenUsed/>
+    <w:rsid w:val="000E7F17"/>
+    <w:rPr>
+      <w:rFonts w:ascii="Courier New" w:eastAsia="Times New Roman" w:hAnsi="Courier New" w:cs="Courier New"/>
+      <w:sz w:val="20"/>
+      <w:szCs w:val="20"/>
+    </w:rPr>
+  </w:style>
+  <w:style w:type="paragraph" w:styleId="HTMLPreformatted">
+    <w:name w:val="HTML Preformatted"/>
+    <w:basedOn w:val="Normal"/>
+    <w:link w:val="HTMLPreformattedChar"/>
+    <w:uiPriority w:val="99"/>
+    <w:semiHidden/>
+    <w:unhideWhenUsed/>
+    <w:rsid w:val="000E7F17"/>
+    <w:pPr>
+      <w:tabs>
+        <w:tab w:val="left" w:pos="916"/>
+        <w:tab w:val="left" w:pos="1832"/>
+        <w:tab w:val="left" w:pos="2748"/>
+        <w:tab w:val="left" w:pos="3664"/>
+        <w:tab w:val="left" w:pos="4580"/>
+        <w:tab w:val="left" w:pos="5496"/>
+        <w:tab w:val="left" w:pos="6412"/>
+        <w:tab w:val="left" w:pos="7328"/>
+        <w:tab w:val="left" w:pos="8244"/>
+        <w:tab w:val="left" w:pos="9160"/>
+        <w:tab w:val="left" w:pos="10076"/>
+        <w:tab w:val="left" w:pos="10992"/>
+        <w:tab w:val="left" w:pos="11908"/>
+        <w:tab w:val="left" w:pos="12824"/>
+        <w:tab w:val="left" w:pos="13740"/>
+        <w:tab w:val="left" w:pos="14656"/>
+      </w:tabs>
+      <w:spacing w:after="0" w:line="240" w:lineRule="auto"/>
+    </w:pPr>
+    <w:rPr>
+      <w:rFonts w:ascii="Courier New" w:eastAsia="Times New Roman" w:hAnsi="Courier New" w:cs="Courier New"/>
+      <w:sz w:val="20"/>
+      <w:szCs w:val="20"/>
+    </w:rPr>
+  </w:style>
+  <w:style w:type="character" w:customStyle="1" w:styleId="HTMLPreformattedChar">
+    <w:name w:val="HTML Preformatted Char"/>
+    <w:basedOn w:val="DefaultParagraphFont"/>
+    <w:link w:val="HTMLPreformatted"/>
+    <w:uiPriority w:val="99"/>
+    <w:semiHidden/>
+    <w:rsid w:val="000E7F17"/>
+    <w:rPr>
+      <w:rFonts w:ascii="Courier New" w:eastAsia="Times New Roman" w:hAnsi="Courier New" w:cs="Courier New"/>
+      <w:sz w:val="20"/>
+      <w:szCs w:val="20"/>
+    </w:rPr>
+  </w:style>
+  <w:style w:type="character" w:customStyle="1" w:styleId="command">
+    <w:name w:val="command"/>
+    <w:basedOn w:val="DefaultParagraphFont"/>
+    <w:rsid w:val="000E7F17"/>
+  </w:style>
+  <w:style w:type="character" w:customStyle="1" w:styleId="output">
+    <w:name w:val="output"/>
+    <w:basedOn w:val="DefaultParagraphFont"/>
+    <w:rsid w:val="000E7F17"/>
+  </w:style>
+  <w:style w:type="paragraph" w:styleId="BalloonText">
+    <w:name w:val="Balloon Text"/>
+    <w:basedOn w:val="Normal"/>
+    <w:link w:val="BalloonTextChar"/>
+    <w:uiPriority w:val="99"/>
+    <w:semiHidden/>
+    <w:unhideWhenUsed/>
+    <w:rsid w:val="000E7F17"/>
+    <w:pPr>
+      <w:spacing w:after="0" w:line="240" w:lineRule="auto"/>
+    </w:pPr>
+    <w:rPr>
+      <w:rFonts w:ascii="Tahoma" w:hAnsi="Tahoma" w:cs="Tahoma"/>
+      <w:sz w:val="16"/>
+      <w:szCs w:val="16"/>
+    </w:rPr>
+  </w:style>
+  <w:style w:type="character" w:customStyle="1" w:styleId="BalloonTextChar">
+    <w:name w:val="Balloon Text Char"/>
+    <w:basedOn w:val="DefaultParagraphFont"/>
+    <w:link w:val="BalloonText"/>
+    <w:uiPriority w:val="99"/>
+    <w:semiHidden/>
+    <w:rsid w:val="000E7F17"/>
+    <w:rPr>
+      <w:rFonts w:ascii="Tahoma" w:hAnsi="Tahoma" w:cs="Tahoma"/>
+      <w:sz w:val="16"/>
+      <w:szCs w:val="16"/>
     </w:rPr>
   </w:style>
 </w:styles>

</xml_diff>